<commit_message>
Isi kesimpulan dan daftar pustaka
</commit_message>
<xml_diff>
--- a/UGS Mobile.docx
+++ b/UGS Mobile.docx
@@ -88,7 +88,31 @@
           <w:b w:val="0"/>
           <w:sz w:val="20"/>
         </w:rPr>
-        <w:t>Prasetya</w:t>
+        <w:t xml:space="preserve">I Putu Widia </w:t>
+      </w:r>
+      <w:r>
+        <w:rPr>
+          <w:rStyle w:val="SubtleEmphasis"/>
+          <w:b w:val="0"/>
+          <w:sz w:val="20"/>
+        </w:rPr>
+        <w:t>Praset</w:t>
+      </w:r>
+      <w:r>
+        <w:rPr>
+          <w:rStyle w:val="SubtleEmphasis"/>
+          <w:b w:val="0"/>
+          <w:sz w:val="20"/>
+        </w:rPr>
+        <w:t>i</w:t>
+      </w:r>
+      <w:r>
+        <w:rPr>
+          <w:rStyle w:val="SubtleEmphasis"/>
+          <w:b w:val="0"/>
+          <w:sz w:val="20"/>
+        </w:rPr>
+        <w:t>a</w:t>
       </w:r>
       <w:r>
         <w:rPr>
@@ -172,7 +196,7 @@
           <w:rStyle w:val="SubtleEmphasis"/>
           <w:b w:val="0"/>
         </w:rPr>
-        <w:t>pras</w:t>
+        <w:t>widiaprasetia26</w:t>
       </w:r>
       <w:r>
         <w:rPr>
@@ -609,7 +633,37 @@
                 <w:rStyle w:val="SubtleEmphasis"/>
                 <w:sz w:val="20"/>
               </w:rPr>
-              <w:t xml:space="preserve">Sistem Informasi Manajemen Akademik, </w:t>
+              <w:t>Sistem Informasi Manajemen Akademik,</w:t>
+            </w:r>
+            <w:r>
+              <w:rPr>
+                <w:rStyle w:val="SubtleEmphasis"/>
+                <w:sz w:val="20"/>
+              </w:rPr>
+              <w:t xml:space="preserve"> </w:t>
+            </w:r>
+            <w:r>
+              <w:rPr>
+                <w:rStyle w:val="SubtleEmphasis"/>
+                <w:i/>
+                <w:iCs w:val="0"/>
+                <w:sz w:val="20"/>
+              </w:rPr>
+              <w:t>Web</w:t>
+            </w:r>
+            <w:r>
+              <w:rPr>
+                <w:rStyle w:val="SubtleEmphasis"/>
+                <w:sz w:val="20"/>
+              </w:rPr>
+              <w:t>,</w:t>
+            </w:r>
+            <w:r>
+              <w:rPr>
+                <w:rStyle w:val="SubtleEmphasis"/>
+                <w:sz w:val="20"/>
+              </w:rPr>
+              <w:t xml:space="preserve"> </w:t>
             </w:r>
             <w:r>
               <w:rPr>
@@ -618,6 +672,14 @@
                 <w:sz w:val="20"/>
               </w:rPr>
               <w:t>Mobile Application</w:t>
+            </w:r>
+            <w:r>
+              <w:rPr>
+                <w:rStyle w:val="SubtleEmphasis"/>
+                <w:i/>
+                <w:sz w:val="20"/>
+              </w:rPr>
+              <w:t>.</w:t>
             </w:r>
           </w:p>
         </w:tc>
@@ -2366,10 +2428,10 @@
             <v:path o:extrusionok="f" gradientshapeok="t" o:connecttype="rect"/>
             <o:lock v:ext="edit" aspectratio="t"/>
           </v:shapetype>
-          <v:shape id="_x0000_i1025" type="#_x0000_t75" style="width:450.75pt;height:259.5pt" o:ole="">
+          <v:shape id="_x0000_i1025" type="#_x0000_t75" style="width:451pt;height:259.2pt" o:ole="">
             <v:imagedata r:id="rId10" o:title=""/>
           </v:shape>
-          <o:OLEObject Type="Embed" ProgID="Visio.Drawing.15" ShapeID="_x0000_i1025" DrawAspect="Content" ObjectID="_1654424144" r:id="rId11"/>
+          <o:OLEObject Type="Embed" ProgID="Visio.Drawing.15" ShapeID="_x0000_i1025" DrawAspect="Content" ObjectID="_1654598831" r:id="rId11"/>
         </w:object>
       </w:r>
     </w:p>
@@ -3692,10 +3754,10 @@
       </w:pPr>
       <w:r>
         <w:object w:dxaOrig="7096" w:dyaOrig="6360" w14:anchorId="47BBBF51">
-          <v:shape id="_x0000_i1026" type="#_x0000_t75" style="width:354.75pt;height:318pt" o:ole="">
+          <v:shape id="_x0000_i1026" type="#_x0000_t75" style="width:354.8pt;height:317.95pt" o:ole="">
             <v:imagedata r:id="rId12" o:title=""/>
           </v:shape>
-          <o:OLEObject Type="Embed" ProgID="Visio.Drawing.15" ShapeID="_x0000_i1026" DrawAspect="Content" ObjectID="_1654424145" r:id="rId13"/>
+          <o:OLEObject Type="Embed" ProgID="Visio.Drawing.15" ShapeID="_x0000_i1026" DrawAspect="Content" ObjectID="_1654598832" r:id="rId13"/>
         </w:object>
       </w:r>
     </w:p>
@@ -3856,10 +3918,10 @@
       </w:pPr>
       <w:r>
         <w:object w:dxaOrig="5220" w:dyaOrig="6600" w14:anchorId="08A7661D">
-          <v:shape id="_x0000_i1027" type="#_x0000_t75" style="width:261pt;height:330pt" o:ole="">
+          <v:shape id="_x0000_i1027" type="#_x0000_t75" style="width:260.95pt;height:330.05pt" o:ole="">
             <v:imagedata r:id="rId14" o:title=""/>
           </v:shape>
-          <o:OLEObject Type="Embed" ProgID="Visio.Drawing.15" ShapeID="_x0000_i1027" DrawAspect="Content" ObjectID="_1654424146" r:id="rId15"/>
+          <o:OLEObject Type="Embed" ProgID="Visio.Drawing.15" ShapeID="_x0000_i1027" DrawAspect="Content" ObjectID="_1654598833" r:id="rId15"/>
         </w:object>
       </w:r>
     </w:p>
@@ -5937,53 +5999,586 @@
         <w:jc w:val="center"/>
         <w:rPr>
           <w:rFonts w:ascii="Times New Roman" w:hAnsi="Times New Roman" w:cs="Times New Roman"/>
-          <w:sz w:val="16"/>
-          <w:szCs w:val="20"/>
-        </w:rPr>
-      </w:pPr>
-      <w:r>
-        <w:rPr>
-          <w:rFonts w:ascii="Times New Roman" w:hAnsi="Times New Roman" w:cs="Times New Roman"/>
-          <w:sz w:val="16"/>
-          <w:szCs w:val="20"/>
-        </w:rPr>
-        <w:t>Gambar 10.</w:t>
-      </w:r>
-      <w:r>
-        <w:rPr>
-          <w:rFonts w:ascii="Times New Roman" w:hAnsi="Times New Roman" w:cs="Times New Roman"/>
-          <w:sz w:val="16"/>
-          <w:szCs w:val="20"/>
-        </w:rPr>
-        <w:t xml:space="preserve"> </w:t>
-      </w:r>
-      <w:r>
-        <w:rPr>
-          <w:rFonts w:ascii="Times New Roman" w:hAnsi="Times New Roman" w:cs="Times New Roman"/>
-          <w:sz w:val="16"/>
-          <w:szCs w:val="20"/>
-        </w:rPr>
-        <w:t xml:space="preserve">Halaman Penilaian Aplikasi UGS </w:t>
-      </w:r>
-      <w:r>
-        <w:rPr>
-          <w:rFonts w:ascii="Times New Roman" w:hAnsi="Times New Roman" w:cs="Times New Roman"/>
           <w:i/>
           <w:iCs/>
           <w:sz w:val="16"/>
           <w:szCs w:val="20"/>
         </w:rPr>
+      </w:pPr>
+      <w:r>
+        <w:rPr>
+          <w:rFonts w:ascii="Times New Roman" w:hAnsi="Times New Roman" w:cs="Times New Roman"/>
+          <w:sz w:val="16"/>
+          <w:szCs w:val="20"/>
+        </w:rPr>
+        <w:t>Gambar 10.</w:t>
+      </w:r>
+      <w:r>
+        <w:rPr>
+          <w:rFonts w:ascii="Times New Roman" w:hAnsi="Times New Roman" w:cs="Times New Roman"/>
+          <w:sz w:val="16"/>
+          <w:szCs w:val="20"/>
+        </w:rPr>
+        <w:t xml:space="preserve"> </w:t>
+      </w:r>
+      <w:r>
+        <w:rPr>
+          <w:rFonts w:ascii="Times New Roman" w:hAnsi="Times New Roman" w:cs="Times New Roman"/>
+          <w:sz w:val="16"/>
+          <w:szCs w:val="20"/>
+        </w:rPr>
+        <w:t xml:space="preserve">Halaman Penilaian Aplikasi UGS </w:t>
+      </w:r>
+      <w:r>
+        <w:rPr>
+          <w:rFonts w:ascii="Times New Roman" w:hAnsi="Times New Roman" w:cs="Times New Roman"/>
+          <w:i/>
+          <w:iCs/>
+          <w:sz w:val="16"/>
+          <w:szCs w:val="20"/>
+        </w:rPr>
         <w:t>Lecture</w:t>
       </w:r>
     </w:p>
     <w:p>
       <w:pPr>
-        <w:spacing w:after="0" w:line="240" w:lineRule="auto"/>
-        <w:jc w:val="center"/>
-        <w:rPr>
-          <w:rFonts w:ascii="Times New Roman" w:hAnsi="Times New Roman" w:cs="Times New Roman"/>
-          <w:sz w:val="20"/>
-          <w:szCs w:val="20"/>
+        <w:jc w:val="both"/>
+        <w:rPr>
+          <w:rFonts w:ascii="Times New Roman" w:hAnsi="Times New Roman" w:cs="Times New Roman"/>
+          <w:sz w:val="16"/>
+          <w:szCs w:val="20"/>
+        </w:rPr>
+      </w:pPr>
+    </w:p>
+    <w:p>
+      <w:pPr>
+        <w:spacing w:after="0" w:line="240" w:lineRule="auto"/>
+        <w:jc w:val="both"/>
+        <w:rPr>
+          <w:rFonts w:ascii="Times New Roman" w:hAnsi="Times New Roman" w:cs="Times New Roman"/>
+          <w:b/>
+          <w:sz w:val="20"/>
+          <w:szCs w:val="20"/>
+        </w:rPr>
+      </w:pPr>
+      <w:r>
+        <w:rPr>
+          <w:rFonts w:ascii="Times New Roman" w:hAnsi="Times New Roman" w:cs="Times New Roman"/>
+          <w:b/>
+          <w:sz w:val="20"/>
+          <w:szCs w:val="20"/>
+        </w:rPr>
+        <w:t>4</w:t>
+      </w:r>
+      <w:r>
+        <w:rPr>
+          <w:rFonts w:ascii="Times New Roman" w:hAnsi="Times New Roman" w:cs="Times New Roman"/>
+          <w:b/>
+          <w:sz w:val="20"/>
+          <w:szCs w:val="20"/>
+        </w:rPr>
+        <w:t xml:space="preserve">. </w:t>
+      </w:r>
+      <w:r>
+        <w:rPr>
+          <w:rFonts w:ascii="Times New Roman" w:hAnsi="Times New Roman" w:cs="Times New Roman"/>
+          <w:b/>
+          <w:sz w:val="20"/>
+          <w:szCs w:val="20"/>
+        </w:rPr>
+        <w:t>PENUTUP</w:t>
+      </w:r>
+    </w:p>
+    <w:p>
+      <w:pPr>
+        <w:spacing w:after="0" w:line="240" w:lineRule="auto"/>
+        <w:jc w:val="both"/>
+        <w:rPr>
+          <w:rFonts w:ascii="Times New Roman" w:hAnsi="Times New Roman" w:cs="Times New Roman"/>
+          <w:b/>
+          <w:sz w:val="20"/>
+          <w:szCs w:val="20"/>
+        </w:rPr>
+      </w:pPr>
+      <w:r>
+        <w:rPr>
+          <w:rFonts w:ascii="Times New Roman" w:hAnsi="Times New Roman" w:cs="Times New Roman"/>
+          <w:b/>
+          <w:sz w:val="20"/>
+          <w:szCs w:val="20"/>
+        </w:rPr>
+        <w:t>4.1 Kesimpulan</w:t>
+      </w:r>
+    </w:p>
+    <w:p>
+      <w:pPr>
+        <w:spacing w:after="0" w:line="240" w:lineRule="auto"/>
+        <w:jc w:val="both"/>
+        <w:rPr>
+          <w:rFonts w:ascii="Times New Roman" w:hAnsi="Times New Roman" w:cs="Times New Roman"/>
+          <w:sz w:val="20"/>
+          <w:szCs w:val="24"/>
+        </w:rPr>
+      </w:pPr>
+      <w:r>
+        <w:rPr>
+          <w:rFonts w:ascii="Times New Roman" w:hAnsi="Times New Roman" w:cs="Times New Roman"/>
+          <w:sz w:val="16"/>
+          <w:szCs w:val="20"/>
+        </w:rPr>
+        <w:tab/>
+      </w:r>
+      <w:r>
+        <w:rPr>
+          <w:rFonts w:ascii="Times New Roman" w:hAnsi="Times New Roman" w:cs="Times New Roman"/>
+          <w:sz w:val="20"/>
+          <w:szCs w:val="24"/>
+        </w:rPr>
+        <w:t>Dari hasil perancangan dan implementasi yang telah dilakukan ada beberapa kesimpulan yang didapat dari artikel “</w:t>
+      </w:r>
+      <w:r>
+        <w:rPr>
+          <w:rFonts w:ascii="Times New Roman" w:hAnsi="Times New Roman" w:cs="Times New Roman"/>
+          <w:sz w:val="20"/>
+          <w:szCs w:val="24"/>
+        </w:rPr>
+        <w:t>Aplikasi SIM Akademik berbasis Mobile Application</w:t>
+      </w:r>
+      <w:r>
+        <w:rPr>
+          <w:rFonts w:ascii="Times New Roman" w:hAnsi="Times New Roman" w:cs="Times New Roman"/>
+          <w:sz w:val="20"/>
+          <w:szCs w:val="24"/>
+        </w:rPr>
+        <w:t xml:space="preserve"> </w:t>
+      </w:r>
+      <w:r>
+        <w:rPr>
+          <w:rFonts w:ascii="Times New Roman" w:hAnsi="Times New Roman" w:cs="Times New Roman"/>
+          <w:sz w:val="20"/>
+          <w:szCs w:val="24"/>
+        </w:rPr>
+        <w:t>pada Undiknas Graduate School</w:t>
+      </w:r>
+      <w:r>
+        <w:rPr>
+          <w:rFonts w:ascii="Times New Roman" w:hAnsi="Times New Roman" w:cs="Times New Roman"/>
+          <w:sz w:val="20"/>
+          <w:szCs w:val="24"/>
+        </w:rPr>
+        <w:t>”, yaitu :</w:t>
+      </w:r>
+    </w:p>
+    <w:p>
+      <w:pPr>
+        <w:pStyle w:val="ListParagraph"/>
+        <w:numPr>
+          <w:ilvl w:val="0"/>
+          <w:numId w:val="6"/>
+        </w:numPr>
+        <w:spacing w:after="0" w:line="240" w:lineRule="auto"/>
+        <w:ind w:left="426"/>
+        <w:jc w:val="both"/>
+        <w:rPr>
+          <w:rFonts w:ascii="Times New Roman" w:hAnsi="Times New Roman" w:cs="Times New Roman"/>
+          <w:sz w:val="20"/>
+          <w:szCs w:val="24"/>
+        </w:rPr>
+      </w:pPr>
+      <w:r>
+        <w:rPr>
+          <w:rFonts w:ascii="Times New Roman" w:hAnsi="Times New Roman" w:cs="Times New Roman"/>
+          <w:sz w:val="20"/>
+          <w:szCs w:val="24"/>
+        </w:rPr>
+        <w:t xml:space="preserve">Aplikasi SIM Akademik berbasis Mobile Application ini dirancang dengan tujuan </w:t>
+      </w:r>
+      <w:r>
+        <w:rPr>
+          <w:rFonts w:ascii="Times New Roman" w:hAnsi="Times New Roman" w:cs="Times New Roman"/>
+          <w:sz w:val="20"/>
+          <w:szCs w:val="24"/>
+        </w:rPr>
+        <w:t>mengelola suatu perencanaan dan adanya suatu proses di dalam sebuah Lembaga Pendidikan akademik seperti adanya proses perkuliahan dan pengajaran yang dilakukan oleh mahasiswa dan dosen.</w:t>
+      </w:r>
+    </w:p>
+    <w:p>
+      <w:pPr>
+        <w:pStyle w:val="ListParagraph"/>
+        <w:numPr>
+          <w:ilvl w:val="0"/>
+          <w:numId w:val="6"/>
+        </w:numPr>
+        <w:spacing w:after="0" w:line="240" w:lineRule="auto"/>
+        <w:ind w:left="426"/>
+        <w:jc w:val="both"/>
+        <w:rPr>
+          <w:rFonts w:ascii="Times New Roman" w:hAnsi="Times New Roman" w:cs="Times New Roman"/>
+          <w:sz w:val="20"/>
+          <w:szCs w:val="24"/>
+        </w:rPr>
+      </w:pPr>
+      <w:r>
+        <w:rPr>
+          <w:rFonts w:ascii="Times New Roman" w:hAnsi="Times New Roman" w:cs="Times New Roman"/>
+          <w:sz w:val="20"/>
+          <w:szCs w:val="24"/>
+        </w:rPr>
+        <w:t xml:space="preserve">Aplikasi SIM Akademik dirancang sebagai solusi untuk dosen dan mahasiswa dalam penyajian laporan perkuliahan secara online seperti dosen dalam pengisian nilai mahasiswa secara online dan mahasiswa dapat melihat KHS secara online melalui </w:t>
+      </w:r>
+      <w:r>
+        <w:rPr>
+          <w:rFonts w:ascii="Times New Roman" w:hAnsi="Times New Roman" w:cs="Times New Roman"/>
+          <w:i/>
+          <w:iCs/>
+          <w:sz w:val="20"/>
+          <w:szCs w:val="24"/>
+        </w:rPr>
+        <w:t>smartphone</w:t>
+      </w:r>
+      <w:r>
+        <w:rPr>
+          <w:rFonts w:ascii="Times New Roman" w:hAnsi="Times New Roman" w:cs="Times New Roman"/>
+          <w:sz w:val="20"/>
+          <w:szCs w:val="24"/>
+        </w:rPr>
+        <w:t xml:space="preserve"> kapan saja dan dimana saja</w:t>
+      </w:r>
+      <w:r>
+        <w:rPr>
+          <w:rFonts w:ascii="Times New Roman" w:hAnsi="Times New Roman" w:cs="Times New Roman"/>
+          <w:sz w:val="20"/>
+          <w:szCs w:val="24"/>
+        </w:rPr>
+        <w:t>.</w:t>
+      </w:r>
+    </w:p>
+    <w:p>
+      <w:pPr>
+        <w:pStyle w:val="ListParagraph"/>
+        <w:numPr>
+          <w:ilvl w:val="0"/>
+          <w:numId w:val="6"/>
+        </w:numPr>
+        <w:spacing w:after="0" w:line="240" w:lineRule="auto"/>
+        <w:ind w:left="426"/>
+        <w:jc w:val="both"/>
+        <w:rPr>
+          <w:rFonts w:ascii="Times New Roman" w:hAnsi="Times New Roman" w:cs="Times New Roman"/>
+          <w:sz w:val="20"/>
+          <w:szCs w:val="24"/>
+        </w:rPr>
+      </w:pPr>
+      <w:r>
+        <w:rPr>
+          <w:rFonts w:ascii="Times New Roman" w:hAnsi="Times New Roman" w:cs="Times New Roman"/>
+          <w:sz w:val="20"/>
+          <w:szCs w:val="24"/>
+        </w:rPr>
+        <w:t>SIM Akademik berbasis mobile pada Undiknas Graduate School dibuat bersifat internal, artinya adalah hanya beberapa orang tertentu saja yang memiliki hak akses untuk mengakses SIM Akademik pada Undiknas Graduate School.</w:t>
+      </w:r>
+    </w:p>
+    <w:p>
+      <w:pPr>
+        <w:pStyle w:val="ListParagraph"/>
+        <w:spacing w:after="0" w:line="240" w:lineRule="auto"/>
+        <w:ind w:left="426"/>
+        <w:jc w:val="both"/>
+        <w:rPr>
+          <w:rFonts w:ascii="Times New Roman" w:hAnsi="Times New Roman" w:cs="Times New Roman"/>
+          <w:sz w:val="20"/>
+          <w:szCs w:val="24"/>
+        </w:rPr>
+      </w:pPr>
+    </w:p>
+    <w:p>
+      <w:pPr>
+        <w:spacing w:after="0" w:line="240" w:lineRule="auto"/>
+        <w:ind w:left="66"/>
+        <w:jc w:val="both"/>
+        <w:rPr>
+          <w:rFonts w:ascii="Times New Roman" w:hAnsi="Times New Roman" w:cs="Times New Roman"/>
+          <w:b/>
+          <w:bCs/>
+          <w:sz w:val="20"/>
+          <w:szCs w:val="24"/>
+        </w:rPr>
+      </w:pPr>
+      <w:r>
+        <w:rPr>
+          <w:rFonts w:ascii="Times New Roman" w:hAnsi="Times New Roman" w:cs="Times New Roman"/>
+          <w:b/>
+          <w:bCs/>
+          <w:sz w:val="20"/>
+          <w:szCs w:val="24"/>
+        </w:rPr>
+        <w:t>4.2 Saran</w:t>
+      </w:r>
+    </w:p>
+    <w:p>
+      <w:pPr>
+        <w:spacing w:after="0" w:line="240" w:lineRule="auto"/>
+        <w:ind w:left="66"/>
+        <w:jc w:val="both"/>
+        <w:rPr>
+          <w:rFonts w:ascii="Times New Roman" w:hAnsi="Times New Roman" w:cs="Times New Roman"/>
+          <w:sz w:val="20"/>
+          <w:szCs w:val="24"/>
+        </w:rPr>
+      </w:pPr>
+      <w:r>
+        <w:rPr>
+          <w:rFonts w:ascii="Times New Roman" w:hAnsi="Times New Roman" w:cs="Times New Roman"/>
+          <w:b/>
+          <w:bCs/>
+          <w:sz w:val="20"/>
+          <w:szCs w:val="24"/>
+        </w:rPr>
+        <w:tab/>
+      </w:r>
+      <w:r>
+        <w:rPr>
+          <w:rFonts w:ascii="Times New Roman" w:hAnsi="Times New Roman" w:cs="Times New Roman"/>
+          <w:sz w:val="20"/>
+          <w:szCs w:val="24"/>
+        </w:rPr>
+        <w:t xml:space="preserve">Dalam </w:t>
+      </w:r>
+      <w:r>
+        <w:rPr>
+          <w:rFonts w:ascii="Times New Roman" w:hAnsi="Times New Roman" w:cs="Times New Roman"/>
+          <w:sz w:val="20"/>
+          <w:szCs w:val="24"/>
+        </w:rPr>
+        <w:t>SIM Akademik berbasis Mobile Application ini disadari masih banyak terdapat kelemahan dan kekurangan, oleh karena itu untuk pengembangan sistem kedepannya maka disarankan :</w:t>
+      </w:r>
+    </w:p>
+    <w:p>
+      <w:pPr>
+        <w:pStyle w:val="ListParagraph"/>
+        <w:numPr>
+          <w:ilvl w:val="0"/>
+          <w:numId w:val="7"/>
+        </w:numPr>
+        <w:spacing w:after="0" w:line="240" w:lineRule="auto"/>
+        <w:jc w:val="both"/>
+        <w:rPr>
+          <w:rFonts w:ascii="Times New Roman" w:hAnsi="Times New Roman" w:cs="Times New Roman"/>
+          <w:sz w:val="20"/>
+          <w:szCs w:val="24"/>
+        </w:rPr>
+      </w:pPr>
+      <w:r>
+        <w:rPr>
+          <w:rFonts w:ascii="Times New Roman" w:hAnsi="Times New Roman" w:cs="Times New Roman"/>
+          <w:sz w:val="20"/>
+          <w:szCs w:val="24"/>
+        </w:rPr>
+        <w:t xml:space="preserve">SIM Akademik pada Undiknas Graduate School masih terbatas </w:t>
+      </w:r>
+      <w:r>
+        <w:rPr>
+          <w:rFonts w:ascii="Times New Roman" w:hAnsi="Times New Roman" w:cs="Times New Roman"/>
+          <w:sz w:val="20"/>
+          <w:szCs w:val="24"/>
+        </w:rPr>
+        <w:t xml:space="preserve">dalam hal akademik lainnya seperti </w:t>
+      </w:r>
+      <w:r>
+        <w:rPr>
+          <w:rFonts w:ascii="Times New Roman" w:hAnsi="Times New Roman" w:cs="Times New Roman"/>
+          <w:sz w:val="20"/>
+          <w:szCs w:val="24"/>
+        </w:rPr>
+        <w:t xml:space="preserve">ujian </w:t>
+      </w:r>
+      <w:r>
+        <w:rPr>
+          <w:rFonts w:ascii="Times New Roman" w:hAnsi="Times New Roman" w:cs="Times New Roman"/>
+          <w:sz w:val="20"/>
+          <w:szCs w:val="24"/>
+        </w:rPr>
+        <w:t xml:space="preserve">tengah dan akhir </w:t>
+      </w:r>
+      <w:r>
+        <w:rPr>
+          <w:rFonts w:ascii="Times New Roman" w:hAnsi="Times New Roman" w:cs="Times New Roman"/>
+          <w:sz w:val="20"/>
+          <w:szCs w:val="24"/>
+        </w:rPr>
+        <w:t xml:space="preserve">pada proses perkuliahan. Untuk pengembangan selanjutnya diharapkan agar dapat </w:t>
+      </w:r>
+      <w:r>
+        <w:rPr>
+          <w:rFonts w:ascii="Times New Roman" w:hAnsi="Times New Roman" w:cs="Times New Roman"/>
+          <w:sz w:val="20"/>
+          <w:szCs w:val="24"/>
+        </w:rPr>
+        <w:t>mengembangkan sistem yang memiliki cakupan akademik yang luas di Undiknas Graduate School.</w:t>
+      </w:r>
+    </w:p>
+    <w:p>
+      <w:pPr>
+        <w:pStyle w:val="ListParagraph"/>
+        <w:numPr>
+          <w:ilvl w:val="0"/>
+          <w:numId w:val="7"/>
+        </w:numPr>
+        <w:spacing w:after="0" w:line="240" w:lineRule="auto"/>
+        <w:jc w:val="both"/>
+        <w:rPr>
+          <w:rFonts w:ascii="Times New Roman" w:hAnsi="Times New Roman" w:cs="Times New Roman"/>
+          <w:sz w:val="20"/>
+          <w:szCs w:val="24"/>
+        </w:rPr>
+      </w:pPr>
+      <w:r>
+        <w:rPr>
+          <w:rFonts w:ascii="Times New Roman" w:hAnsi="Times New Roman" w:cs="Times New Roman"/>
+          <w:sz w:val="20"/>
+          <w:szCs w:val="24"/>
+        </w:rPr>
+        <w:t>Perancangan SIM Akademik berbasis Mobile Application pada Undiknas Graduate School hendaknya segera untuk direalisasikan untuk dapat mencapai serta mewujudkan kinerja dan pelayanan yang lebih baik dan maksimal di Undiknas Graduate School.</w:t>
+      </w:r>
+    </w:p>
+    <w:p>
+      <w:pPr>
+        <w:spacing w:after="0" w:line="240" w:lineRule="auto"/>
+        <w:jc w:val="both"/>
+        <w:rPr>
+          <w:rFonts w:ascii="Times New Roman" w:hAnsi="Times New Roman" w:cs="Times New Roman"/>
+          <w:sz w:val="20"/>
+          <w:szCs w:val="24"/>
+        </w:rPr>
+      </w:pPr>
+    </w:p>
+    <w:p>
+      <w:pPr>
+        <w:spacing w:after="0" w:line="240" w:lineRule="auto"/>
+        <w:jc w:val="both"/>
+        <w:rPr>
+          <w:rFonts w:ascii="Times New Roman" w:hAnsi="Times New Roman" w:cs="Times New Roman"/>
+          <w:b/>
+          <w:bCs/>
+          <w:sz w:val="20"/>
+          <w:szCs w:val="24"/>
+        </w:rPr>
+      </w:pPr>
+      <w:r>
+        <w:rPr>
+          <w:rFonts w:ascii="Times New Roman" w:hAnsi="Times New Roman" w:cs="Times New Roman"/>
+          <w:b/>
+          <w:bCs/>
+          <w:sz w:val="20"/>
+          <w:szCs w:val="24"/>
+        </w:rPr>
+        <w:t>DAFTAR PUSTAKA</w:t>
+      </w:r>
+    </w:p>
+    <w:p>
+      <w:pPr>
+        <w:pStyle w:val="ListParagraph"/>
+        <w:numPr>
+          <w:ilvl w:val="0"/>
+          <w:numId w:val="8"/>
+        </w:numPr>
+        <w:spacing w:after="0" w:line="240" w:lineRule="auto"/>
+        <w:ind w:left="426"/>
+        <w:jc w:val="both"/>
+        <w:rPr>
+          <w:rFonts w:ascii="Times New Roman" w:hAnsi="Times New Roman" w:cs="Times New Roman"/>
+          <w:sz w:val="20"/>
+          <w:szCs w:val="24"/>
+        </w:rPr>
+      </w:pPr>
+      <w:r>
+        <w:rPr>
+          <w:rFonts w:ascii="Times New Roman" w:hAnsi="Times New Roman" w:cs="Times New Roman"/>
+          <w:sz w:val="20"/>
+          <w:szCs w:val="24"/>
+        </w:rPr>
+        <w:t>Nataniel Dengen &amp; Dyna Marisa Kh. Sistem Informasi Akademik Berbasis Web SMP negeri 4 Samarinda. http://e-journals.unmul.ac.id/index.php/JIM/article/view/38</w:t>
+      </w:r>
+      <w:r>
+        <w:rPr>
+          <w:rFonts w:ascii="Times New Roman" w:hAnsi="Times New Roman" w:cs="Times New Roman"/>
+          <w:sz w:val="20"/>
+          <w:szCs w:val="24"/>
+        </w:rPr>
+        <w:t xml:space="preserve"> [Didownload </w:t>
+      </w:r>
+      <w:r>
+        <w:rPr>
+          <w:rFonts w:ascii="Times New Roman" w:hAnsi="Times New Roman" w:cs="Times New Roman"/>
+          <w:sz w:val="20"/>
+          <w:szCs w:val="24"/>
+        </w:rPr>
+        <w:t>25 Juni 2020</w:t>
+      </w:r>
+      <w:r>
+        <w:rPr>
+          <w:rFonts w:ascii="Times New Roman" w:hAnsi="Times New Roman" w:cs="Times New Roman"/>
+          <w:sz w:val="20"/>
+          <w:szCs w:val="24"/>
+        </w:rPr>
+        <w:t>].</w:t>
+      </w:r>
+    </w:p>
+    <w:p>
+      <w:pPr>
+        <w:pStyle w:val="ListParagraph"/>
+        <w:numPr>
+          <w:ilvl w:val="0"/>
+          <w:numId w:val="8"/>
+        </w:numPr>
+        <w:spacing w:after="0" w:line="240" w:lineRule="auto"/>
+        <w:ind w:left="426"/>
+        <w:jc w:val="both"/>
+        <w:rPr>
+          <w:rFonts w:ascii="Times New Roman" w:hAnsi="Times New Roman" w:cs="Times New Roman"/>
+          <w:sz w:val="20"/>
+          <w:szCs w:val="24"/>
+        </w:rPr>
+      </w:pPr>
+      <w:r>
+        <w:rPr>
+          <w:rFonts w:ascii="Times New Roman" w:hAnsi="Times New Roman" w:cs="Times New Roman"/>
+          <w:sz w:val="20"/>
+          <w:szCs w:val="24"/>
+        </w:rPr>
+        <w:t xml:space="preserve">Wildananurul. Ap aitu Web Service?. </w:t>
+      </w:r>
+      <w:r>
+        <w:rPr>
+          <w:rFonts w:ascii="Times New Roman" w:hAnsi="Times New Roman" w:cs="Times New Roman"/>
+          <w:sz w:val="20"/>
+          <w:szCs w:val="24"/>
+        </w:rPr>
+        <w:t>https://wildananurul.wordpress.com/2016/09/22/apa-itu-web-service/</w:t>
+      </w:r>
+      <w:r>
+        <w:rPr>
+          <w:rFonts w:ascii="Times New Roman" w:hAnsi="Times New Roman" w:cs="Times New Roman"/>
+          <w:sz w:val="20"/>
+          <w:szCs w:val="24"/>
+        </w:rPr>
+        <w:t>. [Diakses 28 April 2020].</w:t>
+      </w:r>
+    </w:p>
+    <w:p>
+      <w:pPr>
+        <w:pStyle w:val="ListParagraph"/>
+        <w:numPr>
+          <w:ilvl w:val="0"/>
+          <w:numId w:val="8"/>
+        </w:numPr>
+        <w:spacing w:after="0" w:line="240" w:lineRule="auto"/>
+        <w:ind w:left="426"/>
+        <w:jc w:val="both"/>
+        <w:rPr>
+          <w:rFonts w:ascii="Times New Roman" w:hAnsi="Times New Roman" w:cs="Times New Roman"/>
+          <w:sz w:val="20"/>
+          <w:szCs w:val="24"/>
         </w:rPr>
       </w:pPr>
     </w:p>
@@ -6103,9 +6698,9 @@
 <file path=word/numbering.xml><?xml version="1.0" encoding="utf-8"?>
 <w:numbering xmlns:wpc="http://schemas.microsoft.com/office/word/2010/wordprocessingCanvas" xmlns:cx="http://schemas.microsoft.com/office/drawing/2014/chartex" xmlns:cx1="http://schemas.microsoft.com/office/drawing/2015/9/8/chartex" xmlns:cx2="http://schemas.microsoft.com/office/drawing/2015/10/21/chartex" xmlns:cx3="http://schemas.microsoft.com/office/drawing/2016/5/9/chartex" xmlns:cx4="http://schemas.microsoft.com/office/drawing/2016/5/10/chartex" xmlns:cx5="http://schemas.microsoft.com/office/drawing/2016/5/11/chartex" xmlns:cx6="http://schemas.microsoft.com/office/drawing/2016/5/12/chartex" xmlns:cx7="http://schemas.microsoft.com/office/drawing/2016/5/13/chartex" xmlns:cx8="http://schemas.microsoft.com/office/drawing/2016/5/14/chartex" xmlns:mc="http://schemas.openxmlformats.org/markup-compatibility/2006" xmlns:aink="http://schemas.microsoft.com/office/drawing/2016/ink" xmlns:am3d="http://schemas.microsoft.com/office/drawing/2017/model3d" xmlns:o="urn:schemas-microsoft-com:office:office" xmlns:r="http://schemas.openxmlformats.org/officeDocument/2006/relationships" xmlns:m="http://schemas.openxmlformats.org/officeDocument/2006/math" xmlns:v="urn:schemas-microsoft-com:vml" xmlns:wp14="http://schemas.microsoft.com/office/word/2010/wordprocessingDrawing" xmlns:wp="http://schemas.openxmlformats.org/drawingml/2006/wordprocessingDrawing" xmlns:w10="urn:schemas-microsoft-com:office:word" xmlns:w="http://schemas.openxmlformats.org/wordprocessingml/2006/main" xmlns:w14="http://schemas.microsoft.com/office/word/2010/wordml" xmlns:w15="http://schemas.microsoft.com/office/word/2012/wordml" xmlns:w16cex="http://schemas.microsoft.com/office/word/2018/wordml/cex" xmlns:w16cid="http://schemas.microsoft.com/office/word/2016/wordml/cid" xmlns:w16="http://schemas.microsoft.com/office/word/2018/wordml" xmlns:w16se="http://schemas.microsoft.com/office/word/2015/wordml/symex" xmlns:wpg="http://schemas.microsoft.com/office/word/2010/wordprocessingGroup" xmlns:wpi="http://schemas.microsoft.com/office/word/2010/wordprocessingInk" xmlns:wne="http://schemas.microsoft.com/office/word/2006/wordml" xmlns:wps="http://schemas.microsoft.com/office/word/2010/wordprocessingShape" mc:Ignorable="w14 w15 w16se w16cid w16 w16cex wp14">
   <w:abstractNum w:abstractNumId="0" w15:restartNumberingAfterBreak="0">
-    <w:nsid w:val="1E5967CE"/>
+    <w:nsid w:val="06994861"/>
     <w:multiLevelType w:val="hybridMultilevel"/>
-    <w:tmpl w:val="88C2F072"/>
+    <w:tmpl w:val="1A626700"/>
     <w:lvl w:ilvl="0" w:tplc="0409000F">
       <w:start w:val="1"/>
       <w:numFmt w:val="decimal"/>
@@ -6192,6 +6787,184 @@
     </w:lvl>
   </w:abstractNum>
   <w:abstractNum w:abstractNumId="1" w15:restartNumberingAfterBreak="0">
+    <w:nsid w:val="15981BE0"/>
+    <w:multiLevelType w:val="hybridMultilevel"/>
+    <w:tmpl w:val="3C0AA900"/>
+    <w:lvl w:ilvl="0" w:tplc="7F7C53A4">
+      <w:start w:val="1"/>
+      <w:numFmt w:val="decimal"/>
+      <w:lvlText w:val="[%1]"/>
+      <w:lvlJc w:val="left"/>
+      <w:pPr>
+        <w:ind w:left="720" w:hanging="360"/>
+      </w:pPr>
+      <w:rPr>
+        <w:rFonts w:hint="default"/>
+      </w:rPr>
+    </w:lvl>
+    <w:lvl w:ilvl="1" w:tplc="04090019" w:tentative="1">
+      <w:start w:val="1"/>
+      <w:numFmt w:val="lowerLetter"/>
+      <w:lvlText w:val="%2."/>
+      <w:lvlJc w:val="left"/>
+      <w:pPr>
+        <w:ind w:left="1440" w:hanging="360"/>
+      </w:pPr>
+    </w:lvl>
+    <w:lvl w:ilvl="2" w:tplc="0409001B" w:tentative="1">
+      <w:start w:val="1"/>
+      <w:numFmt w:val="lowerRoman"/>
+      <w:lvlText w:val="%3."/>
+      <w:lvlJc w:val="right"/>
+      <w:pPr>
+        <w:ind w:left="2160" w:hanging="180"/>
+      </w:pPr>
+    </w:lvl>
+    <w:lvl w:ilvl="3" w:tplc="0409000F" w:tentative="1">
+      <w:start w:val="1"/>
+      <w:numFmt w:val="decimal"/>
+      <w:lvlText w:val="%4."/>
+      <w:lvlJc w:val="left"/>
+      <w:pPr>
+        <w:ind w:left="2880" w:hanging="360"/>
+      </w:pPr>
+    </w:lvl>
+    <w:lvl w:ilvl="4" w:tplc="04090019" w:tentative="1">
+      <w:start w:val="1"/>
+      <w:numFmt w:val="lowerLetter"/>
+      <w:lvlText w:val="%5."/>
+      <w:lvlJc w:val="left"/>
+      <w:pPr>
+        <w:ind w:left="3600" w:hanging="360"/>
+      </w:pPr>
+    </w:lvl>
+    <w:lvl w:ilvl="5" w:tplc="0409001B" w:tentative="1">
+      <w:start w:val="1"/>
+      <w:numFmt w:val="lowerRoman"/>
+      <w:lvlText w:val="%6."/>
+      <w:lvlJc w:val="right"/>
+      <w:pPr>
+        <w:ind w:left="4320" w:hanging="180"/>
+      </w:pPr>
+    </w:lvl>
+    <w:lvl w:ilvl="6" w:tplc="0409000F" w:tentative="1">
+      <w:start w:val="1"/>
+      <w:numFmt w:val="decimal"/>
+      <w:lvlText w:val="%7."/>
+      <w:lvlJc w:val="left"/>
+      <w:pPr>
+        <w:ind w:left="5040" w:hanging="360"/>
+      </w:pPr>
+    </w:lvl>
+    <w:lvl w:ilvl="7" w:tplc="04090019" w:tentative="1">
+      <w:start w:val="1"/>
+      <w:numFmt w:val="lowerLetter"/>
+      <w:lvlText w:val="%8."/>
+      <w:lvlJc w:val="left"/>
+      <w:pPr>
+        <w:ind w:left="5760" w:hanging="360"/>
+      </w:pPr>
+    </w:lvl>
+    <w:lvl w:ilvl="8" w:tplc="0409001B" w:tentative="1">
+      <w:start w:val="1"/>
+      <w:numFmt w:val="lowerRoman"/>
+      <w:lvlText w:val="%9."/>
+      <w:lvlJc w:val="right"/>
+      <w:pPr>
+        <w:ind w:left="6480" w:hanging="180"/>
+      </w:pPr>
+    </w:lvl>
+  </w:abstractNum>
+  <w:abstractNum w:abstractNumId="2" w15:restartNumberingAfterBreak="0">
+    <w:nsid w:val="1E5967CE"/>
+    <w:multiLevelType w:val="hybridMultilevel"/>
+    <w:tmpl w:val="88C2F072"/>
+    <w:lvl w:ilvl="0" w:tplc="0409000F">
+      <w:start w:val="1"/>
+      <w:numFmt w:val="decimal"/>
+      <w:lvlText w:val="%1."/>
+      <w:lvlJc w:val="left"/>
+      <w:pPr>
+        <w:ind w:left="720" w:hanging="360"/>
+      </w:pPr>
+      <w:rPr>
+        <w:rFonts w:hint="default"/>
+      </w:rPr>
+    </w:lvl>
+    <w:lvl w:ilvl="1" w:tplc="04090019" w:tentative="1">
+      <w:start w:val="1"/>
+      <w:numFmt w:val="lowerLetter"/>
+      <w:lvlText w:val="%2."/>
+      <w:lvlJc w:val="left"/>
+      <w:pPr>
+        <w:ind w:left="1440" w:hanging="360"/>
+      </w:pPr>
+    </w:lvl>
+    <w:lvl w:ilvl="2" w:tplc="0409001B" w:tentative="1">
+      <w:start w:val="1"/>
+      <w:numFmt w:val="lowerRoman"/>
+      <w:lvlText w:val="%3."/>
+      <w:lvlJc w:val="right"/>
+      <w:pPr>
+        <w:ind w:left="2160" w:hanging="180"/>
+      </w:pPr>
+    </w:lvl>
+    <w:lvl w:ilvl="3" w:tplc="0409000F" w:tentative="1">
+      <w:start w:val="1"/>
+      <w:numFmt w:val="decimal"/>
+      <w:lvlText w:val="%4."/>
+      <w:lvlJc w:val="left"/>
+      <w:pPr>
+        <w:ind w:left="2880" w:hanging="360"/>
+      </w:pPr>
+    </w:lvl>
+    <w:lvl w:ilvl="4" w:tplc="04090019" w:tentative="1">
+      <w:start w:val="1"/>
+      <w:numFmt w:val="lowerLetter"/>
+      <w:lvlText w:val="%5."/>
+      <w:lvlJc w:val="left"/>
+      <w:pPr>
+        <w:ind w:left="3600" w:hanging="360"/>
+      </w:pPr>
+    </w:lvl>
+    <w:lvl w:ilvl="5" w:tplc="0409001B" w:tentative="1">
+      <w:start w:val="1"/>
+      <w:numFmt w:val="lowerRoman"/>
+      <w:lvlText w:val="%6."/>
+      <w:lvlJc w:val="right"/>
+      <w:pPr>
+        <w:ind w:left="4320" w:hanging="180"/>
+      </w:pPr>
+    </w:lvl>
+    <w:lvl w:ilvl="6" w:tplc="0409000F" w:tentative="1">
+      <w:start w:val="1"/>
+      <w:numFmt w:val="decimal"/>
+      <w:lvlText w:val="%7."/>
+      <w:lvlJc w:val="left"/>
+      <w:pPr>
+        <w:ind w:left="5040" w:hanging="360"/>
+      </w:pPr>
+    </w:lvl>
+    <w:lvl w:ilvl="7" w:tplc="04090019" w:tentative="1">
+      <w:start w:val="1"/>
+      <w:numFmt w:val="lowerLetter"/>
+      <w:lvlText w:val="%8."/>
+      <w:lvlJc w:val="left"/>
+      <w:pPr>
+        <w:ind w:left="5760" w:hanging="360"/>
+      </w:pPr>
+    </w:lvl>
+    <w:lvl w:ilvl="8" w:tplc="0409001B" w:tentative="1">
+      <w:start w:val="1"/>
+      <w:numFmt w:val="lowerRoman"/>
+      <w:lvlText w:val="%9."/>
+      <w:lvlJc w:val="right"/>
+      <w:pPr>
+        <w:ind w:left="6480" w:hanging="180"/>
+      </w:pPr>
+    </w:lvl>
+  </w:abstractNum>
+  <w:abstractNum w:abstractNumId="3" w15:restartNumberingAfterBreak="0">
     <w:nsid w:val="3E847F92"/>
     <w:multiLevelType w:val="hybridMultilevel"/>
     <w:tmpl w:val="FDC4F288"/>
@@ -6280,7 +7053,7 @@
       </w:pPr>
     </w:lvl>
   </w:abstractNum>
-  <w:abstractNum w:abstractNumId="2" w15:restartNumberingAfterBreak="0">
+  <w:abstractNum w:abstractNumId="4" w15:restartNumberingAfterBreak="0">
     <w:nsid w:val="45047F78"/>
     <w:multiLevelType w:val="hybridMultilevel"/>
     <w:tmpl w:val="CB3EC32A"/>
@@ -6392,17 +7165,17 @@
       </w:rPr>
     </w:lvl>
   </w:abstractNum>
-  <w:abstractNum w:abstractNumId="3" w15:restartNumberingAfterBreak="0">
-    <w:nsid w:val="73596C19"/>
+  <w:abstractNum w:abstractNumId="5" w15:restartNumberingAfterBreak="0">
+    <w:nsid w:val="5BE227BE"/>
     <w:multiLevelType w:val="hybridMultilevel"/>
-    <w:tmpl w:val="4E6A96A0"/>
-    <w:lvl w:ilvl="0" w:tplc="0409000F">
+    <w:tmpl w:val="BCFA501A"/>
+    <w:lvl w:ilvl="0" w:tplc="F9FE4F2C">
       <w:start w:val="1"/>
       <w:numFmt w:val="decimal"/>
       <w:lvlText w:val="%1."/>
       <w:lvlJc w:val="left"/>
       <w:pPr>
-        <w:ind w:left="720" w:hanging="360"/>
+        <w:ind w:left="426" w:hanging="360"/>
       </w:pPr>
       <w:rPr>
         <w:rFonts w:hint="default"/>
@@ -6414,7 +7187,7 @@
       <w:lvlText w:val="%2."/>
       <w:lvlJc w:val="left"/>
       <w:pPr>
-        <w:ind w:left="1440" w:hanging="360"/>
+        <w:ind w:left="1146" w:hanging="360"/>
       </w:pPr>
     </w:lvl>
     <w:lvl w:ilvl="2" w:tplc="0409001B" w:tentative="1">
@@ -6423,7 +7196,7 @@
       <w:lvlText w:val="%3."/>
       <w:lvlJc w:val="right"/>
       <w:pPr>
-        <w:ind w:left="2160" w:hanging="180"/>
+        <w:ind w:left="1866" w:hanging="180"/>
       </w:pPr>
     </w:lvl>
     <w:lvl w:ilvl="3" w:tplc="0409000F" w:tentative="1">
@@ -6432,7 +7205,7 @@
       <w:lvlText w:val="%4."/>
       <w:lvlJc w:val="left"/>
       <w:pPr>
-        <w:ind w:left="2880" w:hanging="360"/>
+        <w:ind w:left="2586" w:hanging="360"/>
       </w:pPr>
     </w:lvl>
     <w:lvl w:ilvl="4" w:tplc="04090019" w:tentative="1">
@@ -6441,7 +7214,7 @@
       <w:lvlText w:val="%5."/>
       <w:lvlJc w:val="left"/>
       <w:pPr>
-        <w:ind w:left="3600" w:hanging="360"/>
+        <w:ind w:left="3306" w:hanging="360"/>
       </w:pPr>
     </w:lvl>
     <w:lvl w:ilvl="5" w:tplc="0409001B" w:tentative="1">
@@ -6450,7 +7223,7 @@
       <w:lvlText w:val="%6."/>
       <w:lvlJc w:val="right"/>
       <w:pPr>
-        <w:ind w:left="4320" w:hanging="180"/>
+        <w:ind w:left="4026" w:hanging="180"/>
       </w:pPr>
     </w:lvl>
     <w:lvl w:ilvl="6" w:tplc="0409000F" w:tentative="1">
@@ -6459,7 +7232,7 @@
       <w:lvlText w:val="%7."/>
       <w:lvlJc w:val="left"/>
       <w:pPr>
-        <w:ind w:left="5040" w:hanging="360"/>
+        <w:ind w:left="4746" w:hanging="360"/>
       </w:pPr>
     </w:lvl>
     <w:lvl w:ilvl="7" w:tplc="04090019" w:tentative="1">
@@ -6468,7 +7241,7 @@
       <w:lvlText w:val="%8."/>
       <w:lvlJc w:val="left"/>
       <w:pPr>
-        <w:ind w:left="5760" w:hanging="360"/>
+        <w:ind w:left="5466" w:hanging="360"/>
       </w:pPr>
     </w:lvl>
     <w:lvl w:ilvl="8" w:tplc="0409001B" w:tentative="1">
@@ -6477,21 +7250,21 @@
       <w:lvlText w:val="%9."/>
       <w:lvlJc w:val="right"/>
       <w:pPr>
-        <w:ind w:left="6480" w:hanging="180"/>
+        <w:ind w:left="6186" w:hanging="180"/>
       </w:pPr>
     </w:lvl>
   </w:abstractNum>
-  <w:abstractNum w:abstractNumId="4" w15:restartNumberingAfterBreak="0">
-    <w:nsid w:val="7C8661C6"/>
+  <w:abstractNum w:abstractNumId="6" w15:restartNumberingAfterBreak="0">
+    <w:nsid w:val="73596C19"/>
     <w:multiLevelType w:val="hybridMultilevel"/>
-    <w:tmpl w:val="36166F00"/>
-    <w:lvl w:ilvl="0" w:tplc="772C7294">
+    <w:tmpl w:val="4E6A96A0"/>
+    <w:lvl w:ilvl="0" w:tplc="0409000F">
       <w:start w:val="1"/>
-      <w:numFmt w:val="lowerLetter"/>
+      <w:numFmt w:val="decimal"/>
       <w:lvlText w:val="%1."/>
       <w:lvlJc w:val="left"/>
       <w:pPr>
-        <w:ind w:left="786" w:hanging="360"/>
+        <w:ind w:left="720" w:hanging="360"/>
       </w:pPr>
       <w:rPr>
         <w:rFonts w:hint="default"/>
@@ -6503,7 +7276,7 @@
       <w:lvlText w:val="%2."/>
       <w:lvlJc w:val="left"/>
       <w:pPr>
-        <w:ind w:left="1506" w:hanging="360"/>
+        <w:ind w:left="1440" w:hanging="360"/>
       </w:pPr>
     </w:lvl>
     <w:lvl w:ilvl="2" w:tplc="0409001B" w:tentative="1">
@@ -6512,7 +7285,7 @@
       <w:lvlText w:val="%3."/>
       <w:lvlJc w:val="right"/>
       <w:pPr>
-        <w:ind w:left="2226" w:hanging="180"/>
+        <w:ind w:left="2160" w:hanging="180"/>
       </w:pPr>
     </w:lvl>
     <w:lvl w:ilvl="3" w:tplc="0409000F" w:tentative="1">
@@ -6521,7 +7294,7 @@
       <w:lvlText w:val="%4."/>
       <w:lvlJc w:val="left"/>
       <w:pPr>
-        <w:ind w:left="2946" w:hanging="360"/>
+        <w:ind w:left="2880" w:hanging="360"/>
       </w:pPr>
     </w:lvl>
     <w:lvl w:ilvl="4" w:tplc="04090019" w:tentative="1">
@@ -6530,7 +7303,7 @@
       <w:lvlText w:val="%5."/>
       <w:lvlJc w:val="left"/>
       <w:pPr>
-        <w:ind w:left="3666" w:hanging="360"/>
+        <w:ind w:left="3600" w:hanging="360"/>
       </w:pPr>
     </w:lvl>
     <w:lvl w:ilvl="5" w:tplc="0409001B" w:tentative="1">
@@ -6539,7 +7312,7 @@
       <w:lvlText w:val="%6."/>
       <w:lvlJc w:val="right"/>
       <w:pPr>
-        <w:ind w:left="4386" w:hanging="180"/>
+        <w:ind w:left="4320" w:hanging="180"/>
       </w:pPr>
     </w:lvl>
     <w:lvl w:ilvl="6" w:tplc="0409000F" w:tentative="1">
@@ -6548,7 +7321,7 @@
       <w:lvlText w:val="%7."/>
       <w:lvlJc w:val="left"/>
       <w:pPr>
-        <w:ind w:left="5106" w:hanging="360"/>
+        <w:ind w:left="5040" w:hanging="360"/>
       </w:pPr>
     </w:lvl>
     <w:lvl w:ilvl="7" w:tplc="04090019" w:tentative="1">
@@ -6557,7 +7330,7 @@
       <w:lvlText w:val="%8."/>
       <w:lvlJc w:val="left"/>
       <w:pPr>
-        <w:ind w:left="5826" w:hanging="360"/>
+        <w:ind w:left="5760" w:hanging="360"/>
       </w:pPr>
     </w:lvl>
     <w:lvl w:ilvl="8" w:tplc="0409001B" w:tentative="1">
@@ -6566,23 +7339,121 @@
       <w:lvlText w:val="%9."/>
       <w:lvlJc w:val="right"/>
       <w:pPr>
+        <w:ind w:left="6480" w:hanging="180"/>
+      </w:pPr>
+    </w:lvl>
+  </w:abstractNum>
+  <w:abstractNum w:abstractNumId="7" w15:restartNumberingAfterBreak="0">
+    <w:nsid w:val="7C8661C6"/>
+    <w:multiLevelType w:val="hybridMultilevel"/>
+    <w:tmpl w:val="36166F00"/>
+    <w:lvl w:ilvl="0" w:tplc="772C7294">
+      <w:start w:val="1"/>
+      <w:numFmt w:val="lowerLetter"/>
+      <w:lvlText w:val="%1."/>
+      <w:lvlJc w:val="left"/>
+      <w:pPr>
+        <w:ind w:left="786" w:hanging="360"/>
+      </w:pPr>
+      <w:rPr>
+        <w:rFonts w:hint="default"/>
+      </w:rPr>
+    </w:lvl>
+    <w:lvl w:ilvl="1" w:tplc="04090019" w:tentative="1">
+      <w:start w:val="1"/>
+      <w:numFmt w:val="lowerLetter"/>
+      <w:lvlText w:val="%2."/>
+      <w:lvlJc w:val="left"/>
+      <w:pPr>
+        <w:ind w:left="1506" w:hanging="360"/>
+      </w:pPr>
+    </w:lvl>
+    <w:lvl w:ilvl="2" w:tplc="0409001B" w:tentative="1">
+      <w:start w:val="1"/>
+      <w:numFmt w:val="lowerRoman"/>
+      <w:lvlText w:val="%3."/>
+      <w:lvlJc w:val="right"/>
+      <w:pPr>
+        <w:ind w:left="2226" w:hanging="180"/>
+      </w:pPr>
+    </w:lvl>
+    <w:lvl w:ilvl="3" w:tplc="0409000F" w:tentative="1">
+      <w:start w:val="1"/>
+      <w:numFmt w:val="decimal"/>
+      <w:lvlText w:val="%4."/>
+      <w:lvlJc w:val="left"/>
+      <w:pPr>
+        <w:ind w:left="2946" w:hanging="360"/>
+      </w:pPr>
+    </w:lvl>
+    <w:lvl w:ilvl="4" w:tplc="04090019" w:tentative="1">
+      <w:start w:val="1"/>
+      <w:numFmt w:val="lowerLetter"/>
+      <w:lvlText w:val="%5."/>
+      <w:lvlJc w:val="left"/>
+      <w:pPr>
+        <w:ind w:left="3666" w:hanging="360"/>
+      </w:pPr>
+    </w:lvl>
+    <w:lvl w:ilvl="5" w:tplc="0409001B" w:tentative="1">
+      <w:start w:val="1"/>
+      <w:numFmt w:val="lowerRoman"/>
+      <w:lvlText w:val="%6."/>
+      <w:lvlJc w:val="right"/>
+      <w:pPr>
+        <w:ind w:left="4386" w:hanging="180"/>
+      </w:pPr>
+    </w:lvl>
+    <w:lvl w:ilvl="6" w:tplc="0409000F" w:tentative="1">
+      <w:start w:val="1"/>
+      <w:numFmt w:val="decimal"/>
+      <w:lvlText w:val="%7."/>
+      <w:lvlJc w:val="left"/>
+      <w:pPr>
+        <w:ind w:left="5106" w:hanging="360"/>
+      </w:pPr>
+    </w:lvl>
+    <w:lvl w:ilvl="7" w:tplc="04090019" w:tentative="1">
+      <w:start w:val="1"/>
+      <w:numFmt w:val="lowerLetter"/>
+      <w:lvlText w:val="%8."/>
+      <w:lvlJc w:val="left"/>
+      <w:pPr>
+        <w:ind w:left="5826" w:hanging="360"/>
+      </w:pPr>
+    </w:lvl>
+    <w:lvl w:ilvl="8" w:tplc="0409001B" w:tentative="1">
+      <w:start w:val="1"/>
+      <w:numFmt w:val="lowerRoman"/>
+      <w:lvlText w:val="%9."/>
+      <w:lvlJc w:val="right"/>
+      <w:pPr>
         <w:ind w:left="6546" w:hanging="180"/>
       </w:pPr>
     </w:lvl>
   </w:abstractNum>
   <w:num w:numId="1">
+    <w:abstractNumId w:val="2"/>
+  </w:num>
+  <w:num w:numId="2">
+    <w:abstractNumId w:val="6"/>
+  </w:num>
+  <w:num w:numId="3">
+    <w:abstractNumId w:val="4"/>
+  </w:num>
+  <w:num w:numId="4">
+    <w:abstractNumId w:val="7"/>
+  </w:num>
+  <w:num w:numId="5">
+    <w:abstractNumId w:val="3"/>
+  </w:num>
+  <w:num w:numId="6">
     <w:abstractNumId w:val="0"/>
   </w:num>
-  <w:num w:numId="2">
-    <w:abstractNumId w:val="3"/>
+  <w:num w:numId="7">
+    <w:abstractNumId w:val="5"/>
   </w:num>
-  <w:num w:numId="3">
-    <w:abstractNumId w:val="2"/>
-  </w:num>
-  <w:num w:numId="4">
-    <w:abstractNumId w:val="4"/>
-  </w:num>
-  <w:num w:numId="5">
+  <w:num w:numId="8">
     <w:abstractNumId w:val="1"/>
   </w:num>
 </w:numbering>
@@ -7263,6 +8134,18 @@
       <w:u w:val="single"/>
     </w:rPr>
   </w:style>
+  <w:style w:type="character" w:styleId="UnresolvedMention">
+    <w:name w:val="Unresolved Mention"/>
+    <w:basedOn w:val="DefaultParagraphFont"/>
+    <w:uiPriority w:val="99"/>
+    <w:semiHidden/>
+    <w:unhideWhenUsed/>
+    <w:rsid w:val="003E2D23"/>
+    <w:rPr>
+      <w:color w:val="605E5C"/>
+      <w:shd w:val="clear" w:color="auto" w:fill="E1DFDD"/>
+    </w:rPr>
+  </w:style>
 </w:styles>
 </file>
 

</xml_diff>